<commit_message>
feat: create microsoft word style template
</commit_message>
<xml_diff>
--- a/计算机算法综合实践报告.docx
+++ b/计算机算法综合实践报告.docx
@@ -1,6 +1,6 @@
 
 <file path=word/document.xml><?xml version="1.0" encoding="utf-8"?>
-<w:document xmlns:wpc="http://schemas.microsoft.com/office/word/2010/wordprocessingCanvas" xmlns:cx="http://schemas.microsoft.com/office/drawing/2014/chartex" xmlns:cx1="http://schemas.microsoft.com/office/drawing/2015/9/8/chartex" xmlns:cx2="http://schemas.microsoft.com/office/drawing/2015/10/21/chartex" xmlns:cx3="http://schemas.microsoft.com/office/drawing/2016/5/9/chartex" xmlns:cx4="http://schemas.microsoft.com/office/drawing/2016/5/10/chartex" xmlns:cx5="http://schemas.microsoft.com/office/drawing/2016/5/11/chartex" xmlns:cx6="http://schemas.microsoft.com/office/drawing/2016/5/12/chartex" xmlns:cx7="http://schemas.microsoft.com/office/drawing/2016/5/13/chartex" xmlns:cx8="http://schemas.microsoft.com/office/drawing/2016/5/14/chartex" xmlns:mc="http://schemas.openxmlformats.org/markup-compatibility/2006" xmlns:aink="http://schemas.microsoft.com/office/drawing/2016/ink" xmlns:am3d="http://schemas.microsoft.com/office/drawing/2017/model3d" xmlns:o="urn:schemas-microsoft-com:office:office" xmlns:oel="http://schemas.microsoft.com/office/2019/extlst" xmlns:r="http://schemas.openxmlformats.org/officeDocument/2006/relationships" xmlns:m="http://schemas.openxmlformats.org/officeDocument/2006/math" xmlns:v="urn:schemas-microsoft-com:vml" xmlns:wp14="http://schemas.microsoft.com/office/word/2010/wordprocessingDrawing" xmlns:wp="http://schemas.openxmlformats.org/drawingml/2006/wordprocessingDrawing" xmlns:w10="urn:schemas-microsoft-com:office:word" xmlns:w="http://schemas.openxmlformats.org/wordprocessingml/2006/main" xmlns:w14="http://schemas.microsoft.com/office/word/2010/wordml" xmlns:w15="http://schemas.microsoft.com/office/word/2012/wordml" xmlns:w16cex="http://schemas.microsoft.com/office/word/2018/wordml/cex" xmlns:w16cid="http://schemas.microsoft.com/office/word/2016/wordml/cid" xmlns:w16="http://schemas.microsoft.com/office/word/2018/wordml" xmlns:w16sdtdh="http://schemas.microsoft.com/office/word/2020/wordml/sdtdatahash" xmlns:w16se="http://schemas.microsoft.com/office/word/2015/wordml/symex" xmlns:wpg="http://schemas.microsoft.com/office/word/2010/wordprocessingGroup" xmlns:wpi="http://schemas.microsoft.com/office/word/2010/wordprocessingInk" xmlns:wne="http://schemas.microsoft.com/office/word/2006/wordml" xmlns:wps="http://schemas.microsoft.com/office/word/2010/wordprocessingShape" mc:Ignorable="w14 w15 w16se w16cid w16 w16cex w16sdtdh wp14">
+<w:document xmlns:wpc="http://schemas.microsoft.com/office/word/2010/wordprocessingCanvas" xmlns:cx="http://schemas.microsoft.com/office/drawing/2014/chartex" xmlns:cx1="http://schemas.microsoft.com/office/drawing/2015/9/8/chartex" xmlns:cx2="http://schemas.microsoft.com/office/drawing/2015/10/21/chartex" xmlns:cx3="http://schemas.microsoft.com/office/drawing/2016/5/9/chartex" xmlns:cx4="http://schemas.microsoft.com/office/drawing/2016/5/10/chartex" xmlns:cx5="http://schemas.microsoft.com/office/drawing/2016/5/11/chartex" xmlns:cx6="http://schemas.microsoft.com/office/drawing/2016/5/12/chartex" xmlns:cx7="http://schemas.microsoft.com/office/drawing/2016/5/13/chartex" xmlns:cx8="http://schemas.microsoft.com/office/drawing/2016/5/14/chartex" xmlns:mc="http://schemas.openxmlformats.org/markup-compatibility/2006" xmlns:aink="http://schemas.microsoft.com/office/drawing/2016/ink" xmlns:am3d="http://schemas.microsoft.com/office/drawing/2017/model3d" xmlns:o="urn:schemas-microsoft-com:office:office" xmlns:r="http://schemas.openxmlformats.org/officeDocument/2006/relationships" xmlns:m="http://schemas.openxmlformats.org/officeDocument/2006/math" xmlns:v="urn:schemas-microsoft-com:vml" xmlns:wp14="http://schemas.microsoft.com/office/word/2010/wordprocessingDrawing" xmlns:wp="http://schemas.openxmlformats.org/drawingml/2006/wordprocessingDrawing" xmlns:w10="urn:schemas-microsoft-com:office:word" xmlns:w="http://schemas.openxmlformats.org/wordprocessingml/2006/main" xmlns:w14="http://schemas.microsoft.com/office/word/2010/wordml" xmlns:w15="http://schemas.microsoft.com/office/word/2012/wordml" xmlns:w16cex="http://schemas.microsoft.com/office/word/2018/wordml/cex" xmlns:w16cid="http://schemas.microsoft.com/office/word/2016/wordml/cid" xmlns:w16="http://schemas.microsoft.com/office/word/2018/wordml" xmlns:w16se="http://schemas.microsoft.com/office/word/2015/wordml/symex" xmlns:wpg="http://schemas.microsoft.com/office/word/2010/wordprocessingGroup" xmlns:wpi="http://schemas.microsoft.com/office/word/2010/wordprocessingInk" xmlns:wne="http://schemas.microsoft.com/office/word/2006/wordml" xmlns:wps="http://schemas.microsoft.com/office/word/2010/wordprocessingShape" mc:Ignorable="w14 w15 w16se w16cid w16 w16cex wp14">
   <w:body>
     <w:p>
       <w:pPr>
@@ -291,6 +291,13 @@
                 <w:sz w:val="28"/>
               </w:rPr>
             </w:pPr>
+            <w:r>
+              <w:rPr>
+                <w:rFonts w:ascii="黑体" w:eastAsia="黑体" w:hAnsi="黑体" w:hint="eastAsia"/>
+                <w:sz w:val="28"/>
+              </w:rPr>
+              <w:t>杨卓然</w:t>
+            </w:r>
           </w:p>
         </w:tc>
         <w:tc>
@@ -353,10 +360,16 @@
             <w:r>
               <w:rPr>
                 <w:rFonts w:ascii="黑体" w:eastAsia="黑体" w:hAnsi="黑体" w:hint="eastAsia"/>
-                <w:color w:val="FF0000"/>
-                <w:sz w:val="28"/>
-              </w:rPr>
-              <w:t>XXX</w:t>
+                <w:sz w:val="28"/>
+              </w:rPr>
+              <w:t xml:space="preserve"> </w:t>
+            </w:r>
+            <w:r>
+              <w:rPr>
+                <w:rFonts w:ascii="黑体" w:eastAsia="黑体" w:hAnsi="黑体"/>
+                <w:sz w:val="28"/>
+              </w:rPr>
+              <w:t>201</w:t>
             </w:r>
           </w:p>
         </w:tc>
@@ -678,85 +691,9 @@
         <w:ind w:firstLine="560"/>
         <w:jc w:val="center"/>
         <w:rPr>
+          <w:rFonts w:hint="eastAsia"/>
           <w:sz w:val="28"/>
           <w:u w:val="single"/>
-        </w:rPr>
-      </w:pPr>
-      <w:r>
-        <w:rPr>
-          <w:rFonts w:ascii="黑体" w:eastAsia="黑体" w:hAnsi="黑体"/>
-          <w:bCs/>
-          <w:sz w:val="28"/>
-        </w:rPr>
-        <w:t>202</w:t>
-      </w:r>
-      <w:r>
-        <w:rPr>
-          <w:rFonts w:ascii="黑体" w:eastAsia="黑体" w:hAnsi="黑体"/>
-          <w:bCs/>
-          <w:sz w:val="28"/>
-        </w:rPr>
-        <w:t>3</w:t>
-      </w:r>
-      <w:r>
-        <w:rPr>
-          <w:rFonts w:ascii="黑体" w:eastAsia="黑体" w:hAnsi="黑体"/>
-          <w:bCs/>
-          <w:sz w:val="28"/>
-        </w:rPr>
-        <w:t>年</w:t>
-      </w:r>
-      <w:r>
-        <w:rPr>
-          <w:rFonts w:ascii="黑体" w:eastAsia="黑体" w:hAnsi="黑体" w:hint="eastAsia"/>
-          <w:bCs/>
-          <w:sz w:val="28"/>
-        </w:rPr>
-        <w:t>0</w:t>
-      </w:r>
-      <w:r>
-        <w:rPr>
-          <w:rFonts w:ascii="黑体" w:eastAsia="黑体" w:hAnsi="黑体"/>
-          <w:bCs/>
-          <w:sz w:val="28"/>
-        </w:rPr>
-        <w:t>7</w:t>
-      </w:r>
-      <w:r>
-        <w:rPr>
-          <w:rFonts w:ascii="黑体" w:eastAsia="黑体" w:hAnsi="黑体"/>
-          <w:bCs/>
-          <w:sz w:val="28"/>
-        </w:rPr>
-        <w:t>月</w:t>
-      </w:r>
-      <w:r>
-        <w:rPr>
-          <w:rFonts w:ascii="黑体" w:eastAsia="黑体" w:hAnsi="黑体"/>
-          <w:bCs/>
-          <w:sz w:val="28"/>
-        </w:rPr>
-        <w:t>22</w:t>
-      </w:r>
-      <w:r>
-        <w:rPr>
-          <w:rFonts w:ascii="黑体" w:eastAsia="黑体" w:hAnsi="黑体"/>
-          <w:bCs/>
-          <w:sz w:val="28"/>
-        </w:rPr>
-        <w:t>日</w:t>
-      </w:r>
-    </w:p>
-    <w:p>
-      <w:pPr>
-        <w:pStyle w:val="a9"/>
-        <w:spacing w:beforeLines="100" w:before="312" w:afterLines="50" w:after="156"/>
-        <w:ind w:firstLine="640"/>
-        <w:rPr>
-          <w:rFonts w:ascii="Times New Roman" w:eastAsia="微软雅黑" w:hAnsi="Times New Roman" w:hint="eastAsia"/>
-          <w:b/>
-          <w:sz w:val="32"/>
-          <w:szCs w:val="32"/>
         </w:rPr>
         <w:sectPr>
           <w:headerReference w:type="even" r:id="rId8"/>
@@ -772,6 +709,74 @@
           <w:docGrid w:type="lines" w:linePitch="312"/>
         </w:sectPr>
       </w:pPr>
+      <w:r>
+        <w:rPr>
+          <w:rFonts w:ascii="黑体" w:eastAsia="黑体" w:hAnsi="黑体"/>
+          <w:bCs/>
+          <w:sz w:val="28"/>
+        </w:rPr>
+        <w:t>202</w:t>
+      </w:r>
+      <w:r>
+        <w:rPr>
+          <w:rFonts w:ascii="黑体" w:eastAsia="黑体" w:hAnsi="黑体"/>
+          <w:bCs/>
+          <w:sz w:val="28"/>
+        </w:rPr>
+        <w:t>3</w:t>
+      </w:r>
+      <w:r>
+        <w:rPr>
+          <w:rFonts w:ascii="黑体" w:eastAsia="黑体" w:hAnsi="黑体"/>
+          <w:bCs/>
+          <w:sz w:val="28"/>
+        </w:rPr>
+        <w:t>年</w:t>
+      </w:r>
+      <w:r>
+        <w:rPr>
+          <w:rFonts w:ascii="黑体" w:eastAsia="黑体" w:hAnsi="黑体" w:hint="eastAsia"/>
+          <w:bCs/>
+          <w:sz w:val="28"/>
+        </w:rPr>
+        <w:t>0</w:t>
+      </w:r>
+      <w:r>
+        <w:rPr>
+          <w:rFonts w:ascii="黑体" w:eastAsia="黑体" w:hAnsi="黑体"/>
+          <w:bCs/>
+          <w:sz w:val="28"/>
+        </w:rPr>
+        <w:t>7</w:t>
+      </w:r>
+      <w:r>
+        <w:rPr>
+          <w:rFonts w:ascii="黑体" w:eastAsia="黑体" w:hAnsi="黑体"/>
+          <w:bCs/>
+          <w:sz w:val="28"/>
+        </w:rPr>
+        <w:t>月</w:t>
+      </w:r>
+      <w:r>
+        <w:rPr>
+          <w:rFonts w:ascii="黑体" w:eastAsia="黑体" w:hAnsi="黑体"/>
+          <w:bCs/>
+          <w:sz w:val="28"/>
+        </w:rPr>
+        <w:t>22</w:t>
+      </w:r>
+    </w:p>
+    <w:p>
+      <w:pPr>
+        <w:pStyle w:val="1"/>
+      </w:pPr>
+      <w:r>
+        <w:rPr>
+          <w:rFonts w:hint="eastAsia"/>
+        </w:rPr>
+        <w:lastRenderedPageBreak/>
+        <w:t>项目概述</w:t>
+      </w:r>
     </w:p>
     <w:p>
       <w:pPr>
@@ -780,6 +785,227 @@
           <w:rFonts w:hint="eastAsia"/>
         </w:rPr>
       </w:pPr>
+      <w:r>
+        <w:rPr>
+          <w:rFonts w:hint="eastAsia"/>
+        </w:rPr>
+        <w:t>本项目的目标是设计并实现一个基于哈夫曼算法的编码和译码系统。哈夫曼编码是一种广泛使用的数据压缩算法，其基本原理是将常见的字符用较短的二进制代码表示，而将不常见的字符用较长的二进制代码表示，从而实现对数据的有效压缩。</w:t>
+      </w:r>
+    </w:p>
+    <w:p>
+      <w:pPr>
+        <w:ind w:firstLine="480"/>
+        <w:rPr>
+          <w:rFonts w:hint="eastAsia"/>
+        </w:rPr>
+      </w:pPr>
+      <w:r>
+        <w:rPr>
+          <w:rFonts w:hint="eastAsia"/>
+        </w:rPr>
+        <w:t>在该系统中，首先根据字符的权重（即出现频率）构建了一棵哈夫曼树，然后通过哈夫曼树生成了每个字符的哈夫曼编码。这些编码是唯一的，且可以有效地对数据进行压缩。</w:t>
+      </w:r>
+    </w:p>
+    <w:p>
+      <w:pPr>
+        <w:ind w:firstLine="480"/>
+      </w:pPr>
+      <w:r>
+        <w:rPr>
+          <w:rFonts w:hint="eastAsia"/>
+        </w:rPr>
+        <w:t>用户可以输入一个文本串，系统将使用哈夫曼编码对其进行编码，并输出编码后的文本串、文本串的二进制编码，并计算压缩率。压缩率是通过比较</w:t>
+      </w:r>
+      <w:proofErr w:type="gramStart"/>
+      <w:r>
+        <w:rPr>
+          <w:rFonts w:hint="eastAsia"/>
+        </w:rPr>
+        <w:t>原文本串的</w:t>
+      </w:r>
+      <w:proofErr w:type="gramEnd"/>
+      <w:r>
+        <w:rPr>
+          <w:rFonts w:hint="eastAsia"/>
+        </w:rPr>
+        <w:t>码长和编码后文本串的码长来计算的。此外，用户还可以输入一个二进制串，系统将对其进行译码，输出译码后的文本串。</w:t>
+      </w:r>
+    </w:p>
+    <w:p>
+      <w:pPr>
+        <w:ind w:firstLine="480"/>
+      </w:pPr>
+      <w:r>
+        <w:rPr>
+          <w:rFonts w:hint="eastAsia"/>
+        </w:rPr>
+        <w:t>该系统具有高效的数据压缩能力，且具有良好的用户友好性。在实现过程中，我们积极应对了各种挑战，例如如何有效地存储数据、如何生成哈夫曼编码、如何实现编码和译码等。通过克服这些挑战，我们成功地实现了一个功能强大、性能优良的哈夫曼编码</w:t>
+      </w:r>
+      <w:r>
+        <w:rPr>
+          <w:rFonts w:hint="eastAsia"/>
+        </w:rPr>
+        <w:t>/</w:t>
+      </w:r>
+      <w:r>
+        <w:rPr>
+          <w:rFonts w:hint="eastAsia"/>
+        </w:rPr>
+        <w:t>译码器。</w:t>
+      </w:r>
+    </w:p>
+    <w:p>
+      <w:pPr>
+        <w:ind w:firstLine="480"/>
+        <w:rPr>
+          <w:rFonts w:hint="eastAsia"/>
+        </w:rPr>
+      </w:pPr>
+      <w:bookmarkStart w:id="0" w:name="_GoBack"/>
+      <w:bookmarkEnd w:id="0"/>
+    </w:p>
+    <w:p>
+      <w:pPr>
+        <w:ind w:firstLineChars="83" w:firstLine="199"/>
+        <w:rPr>
+          <w:rFonts w:hint="eastAsia"/>
+        </w:rPr>
+      </w:pPr>
+      <w:r>
+        <w:tab/>
+      </w:r>
+      <w:r>
+        <w:t>本项目为杨卓然独立开发，项目源码以及</w:t>
+      </w:r>
+      <w:r>
+        <w:t>git commit</w:t>
+      </w:r>
+      <w:r>
+        <w:t>记录托管在</w:t>
+      </w:r>
+      <w:r>
+        <w:t>GitHub</w:t>
+      </w:r>
+      <w:r>
+        <w:t>中，项目地址：</w:t>
+      </w:r>
+      <w:r>
+        <w:t>https://github.com/tsja2001/school_algorithms_design</w:t>
+      </w:r>
+    </w:p>
+    <w:p>
+      <w:pPr>
+        <w:pStyle w:val="1"/>
+      </w:pPr>
+      <w:r>
+        <w:rPr>
+          <w:rFonts w:hint="eastAsia"/>
+        </w:rPr>
+        <w:t>哈夫曼编码的基本原理</w:t>
+      </w:r>
+    </w:p>
+    <w:p>
+      <w:pPr>
+        <w:pStyle w:val="1"/>
+      </w:pPr>
+      <w:r>
+        <w:rPr>
+          <w:rFonts w:hint="eastAsia"/>
+        </w:rPr>
+        <w:t>编码</w:t>
+      </w:r>
+      <w:r>
+        <w:t>/</w:t>
+      </w:r>
+      <w:r>
+        <w:rPr>
+          <w:rFonts w:hint="eastAsia"/>
+        </w:rPr>
+        <w:t>译码器的设计过程</w:t>
+      </w:r>
+    </w:p>
+    <w:p>
+      <w:pPr>
+        <w:pStyle w:val="2"/>
+      </w:pPr>
+      <w:r>
+        <w:rPr>
+          <w:rFonts w:hint="eastAsia"/>
+        </w:rPr>
+        <w:t>功能</w:t>
+      </w:r>
+    </w:p>
+    <w:p>
+      <w:pPr>
+        <w:pStyle w:val="2"/>
+      </w:pPr>
+      <w:r>
+        <w:rPr>
+          <w:rFonts w:hint="eastAsia"/>
+        </w:rPr>
+        <w:t>存储结构</w:t>
+      </w:r>
+    </w:p>
+    <w:p>
+      <w:pPr>
+        <w:pStyle w:val="2"/>
+      </w:pPr>
+      <w:r>
+        <w:rPr>
+          <w:rFonts w:hint="eastAsia"/>
+        </w:rPr>
+        <w:t>算法</w:t>
+      </w:r>
+    </w:p>
+    <w:p>
+      <w:pPr>
+        <w:pStyle w:val="2"/>
+      </w:pPr>
+      <w:r>
+        <w:rPr>
+          <w:rFonts w:hint="eastAsia"/>
+        </w:rPr>
+        <w:t>类的设计</w:t>
+      </w:r>
+    </w:p>
+    <w:p>
+      <w:pPr>
+        <w:pStyle w:val="1"/>
+      </w:pPr>
+      <w:r>
+        <w:rPr>
+          <w:rFonts w:hint="eastAsia"/>
+        </w:rPr>
+        <w:t>算法的流程图</w:t>
+      </w:r>
+    </w:p>
+    <w:p>
+      <w:pPr>
+        <w:pStyle w:val="1"/>
+        <w:rPr>
+          <w:rFonts w:hint="eastAsia"/>
+        </w:rPr>
+      </w:pPr>
+      <w:r>
+        <w:rPr>
+          <w:rFonts w:hint="eastAsia"/>
+        </w:rPr>
+        <w:t>程序运行时的截图</w:t>
+      </w:r>
+    </w:p>
+    <w:p>
+      <w:pPr>
+        <w:pStyle w:val="1"/>
+        <w:rPr>
+          <w:rFonts w:hint="eastAsia"/>
+        </w:rPr>
+      </w:pPr>
+      <w:r>
+        <w:rPr>
+          <w:rFonts w:hint="eastAsia"/>
+        </w:rPr>
+        <w:t>心得体会</w:t>
+      </w:r>
     </w:p>
     <w:sectPr>
       <w:headerReference w:type="default" r:id="rId14"/>
@@ -795,7 +1021,7 @@
 </file>
 
 <file path=word/endnotes.xml><?xml version="1.0" encoding="utf-8"?>
-<w:endnotes xmlns:wpc="http://schemas.microsoft.com/office/word/2010/wordprocessingCanvas" xmlns:cx="http://schemas.microsoft.com/office/drawing/2014/chartex" xmlns:cx1="http://schemas.microsoft.com/office/drawing/2015/9/8/chartex" xmlns:cx2="http://schemas.microsoft.com/office/drawing/2015/10/21/chartex" xmlns:cx3="http://schemas.microsoft.com/office/drawing/2016/5/9/chartex" xmlns:cx4="http://schemas.microsoft.com/office/drawing/2016/5/10/chartex" xmlns:cx5="http://schemas.microsoft.com/office/drawing/2016/5/11/chartex" xmlns:cx6="http://schemas.microsoft.com/office/drawing/2016/5/12/chartex" xmlns:cx7="http://schemas.microsoft.com/office/drawing/2016/5/13/chartex" xmlns:cx8="http://schemas.microsoft.com/office/drawing/2016/5/14/chartex" xmlns:mc="http://schemas.openxmlformats.org/markup-compatibility/2006" xmlns:aink="http://schemas.microsoft.com/office/drawing/2016/ink" xmlns:am3d="http://schemas.microsoft.com/office/drawing/2017/model3d" xmlns:o="urn:schemas-microsoft-com:office:office" xmlns:oel="http://schemas.microsoft.com/office/2019/extlst" xmlns:r="http://schemas.openxmlformats.org/officeDocument/2006/relationships" xmlns:m="http://schemas.openxmlformats.org/officeDocument/2006/math" xmlns:v="urn:schemas-microsoft-com:vml" xmlns:wp14="http://schemas.microsoft.com/office/word/2010/wordprocessingDrawing" xmlns:wp="http://schemas.openxmlformats.org/drawingml/2006/wordprocessingDrawing" xmlns:w10="urn:schemas-microsoft-com:office:word" xmlns:w="http://schemas.openxmlformats.org/wordprocessingml/2006/main" xmlns:w14="http://schemas.microsoft.com/office/word/2010/wordml" xmlns:w15="http://schemas.microsoft.com/office/word/2012/wordml" xmlns:w16cex="http://schemas.microsoft.com/office/word/2018/wordml/cex" xmlns:w16cid="http://schemas.microsoft.com/office/word/2016/wordml/cid" xmlns:w16="http://schemas.microsoft.com/office/word/2018/wordml" xmlns:w16sdtdh="http://schemas.microsoft.com/office/word/2020/wordml/sdtdatahash" xmlns:w16se="http://schemas.microsoft.com/office/word/2015/wordml/symex" xmlns:wpg="http://schemas.microsoft.com/office/word/2010/wordprocessingGroup" xmlns:wpi="http://schemas.microsoft.com/office/word/2010/wordprocessingInk" xmlns:wne="http://schemas.microsoft.com/office/word/2006/wordml" xmlns:wps="http://schemas.microsoft.com/office/word/2010/wordprocessingShape" mc:Ignorable="w14 w15 w16se w16cid w16 w16cex w16sdtdh wp14">
+<w:endnotes xmlns:wpc="http://schemas.microsoft.com/office/word/2010/wordprocessingCanvas" xmlns:cx="http://schemas.microsoft.com/office/drawing/2014/chartex" xmlns:cx1="http://schemas.microsoft.com/office/drawing/2015/9/8/chartex" xmlns:cx2="http://schemas.microsoft.com/office/drawing/2015/10/21/chartex" xmlns:cx3="http://schemas.microsoft.com/office/drawing/2016/5/9/chartex" xmlns:cx4="http://schemas.microsoft.com/office/drawing/2016/5/10/chartex" xmlns:cx5="http://schemas.microsoft.com/office/drawing/2016/5/11/chartex" xmlns:cx6="http://schemas.microsoft.com/office/drawing/2016/5/12/chartex" xmlns:cx7="http://schemas.microsoft.com/office/drawing/2016/5/13/chartex" xmlns:cx8="http://schemas.microsoft.com/office/drawing/2016/5/14/chartex" xmlns:mc="http://schemas.openxmlformats.org/markup-compatibility/2006" xmlns:aink="http://schemas.microsoft.com/office/drawing/2016/ink" xmlns:am3d="http://schemas.microsoft.com/office/drawing/2017/model3d" xmlns:o="urn:schemas-microsoft-com:office:office" xmlns:r="http://schemas.openxmlformats.org/officeDocument/2006/relationships" xmlns:m="http://schemas.openxmlformats.org/officeDocument/2006/math" xmlns:v="urn:schemas-microsoft-com:vml" xmlns:wp14="http://schemas.microsoft.com/office/word/2010/wordprocessingDrawing" xmlns:wp="http://schemas.openxmlformats.org/drawingml/2006/wordprocessingDrawing" xmlns:w10="urn:schemas-microsoft-com:office:word" xmlns:w="http://schemas.openxmlformats.org/wordprocessingml/2006/main" xmlns:w14="http://schemas.microsoft.com/office/word/2010/wordml" xmlns:w15="http://schemas.microsoft.com/office/word/2012/wordml" xmlns:w16cex="http://schemas.microsoft.com/office/word/2018/wordml/cex" xmlns:w16cid="http://schemas.microsoft.com/office/word/2016/wordml/cid" xmlns:w16="http://schemas.microsoft.com/office/word/2018/wordml" xmlns:w16se="http://schemas.microsoft.com/office/word/2015/wordml/symex" xmlns:wpg="http://schemas.microsoft.com/office/word/2010/wordprocessingGroup" xmlns:wpi="http://schemas.microsoft.com/office/word/2010/wordprocessingInk" xmlns:wne="http://schemas.microsoft.com/office/word/2006/wordml" xmlns:wps="http://schemas.microsoft.com/office/word/2010/wordprocessingShape" mc:Ignorable="w14 w15 w16se w16cid w16 w16cex wp14">
   <w:endnote w:type="separator" w:id="-1">
     <w:p>
       <w:pPr>
@@ -822,7 +1048,7 @@
 </file>
 
 <file path=word/footer1.xml><?xml version="1.0" encoding="utf-8"?>
-<w:ftr xmlns:wpc="http://schemas.microsoft.com/office/word/2010/wordprocessingCanvas" xmlns:cx="http://schemas.microsoft.com/office/drawing/2014/chartex" xmlns:cx1="http://schemas.microsoft.com/office/drawing/2015/9/8/chartex" xmlns:cx2="http://schemas.microsoft.com/office/drawing/2015/10/21/chartex" xmlns:cx3="http://schemas.microsoft.com/office/drawing/2016/5/9/chartex" xmlns:cx4="http://schemas.microsoft.com/office/drawing/2016/5/10/chartex" xmlns:cx5="http://schemas.microsoft.com/office/drawing/2016/5/11/chartex" xmlns:cx6="http://schemas.microsoft.com/office/drawing/2016/5/12/chartex" xmlns:cx7="http://schemas.microsoft.com/office/drawing/2016/5/13/chartex" xmlns:cx8="http://schemas.microsoft.com/office/drawing/2016/5/14/chartex" xmlns:mc="http://schemas.openxmlformats.org/markup-compatibility/2006" xmlns:aink="http://schemas.microsoft.com/office/drawing/2016/ink" xmlns:am3d="http://schemas.microsoft.com/office/drawing/2017/model3d" xmlns:o="urn:schemas-microsoft-com:office:office" xmlns:oel="http://schemas.microsoft.com/office/2019/extlst" xmlns:r="http://schemas.openxmlformats.org/officeDocument/2006/relationships" xmlns:m="http://schemas.openxmlformats.org/officeDocument/2006/math" xmlns:v="urn:schemas-microsoft-com:vml" xmlns:wp14="http://schemas.microsoft.com/office/word/2010/wordprocessingDrawing" xmlns:wp="http://schemas.openxmlformats.org/drawingml/2006/wordprocessingDrawing" xmlns:w10="urn:schemas-microsoft-com:office:word" xmlns:w="http://schemas.openxmlformats.org/wordprocessingml/2006/main" xmlns:w14="http://schemas.microsoft.com/office/word/2010/wordml" xmlns:w15="http://schemas.microsoft.com/office/word/2012/wordml" xmlns:w16cex="http://schemas.microsoft.com/office/word/2018/wordml/cex" xmlns:w16cid="http://schemas.microsoft.com/office/word/2016/wordml/cid" xmlns:w16="http://schemas.microsoft.com/office/word/2018/wordml" xmlns:w16sdtdh="http://schemas.microsoft.com/office/word/2020/wordml/sdtdatahash" xmlns:w16se="http://schemas.microsoft.com/office/word/2015/wordml/symex" xmlns:wpg="http://schemas.microsoft.com/office/word/2010/wordprocessingGroup" xmlns:wpi="http://schemas.microsoft.com/office/word/2010/wordprocessingInk" xmlns:wne="http://schemas.microsoft.com/office/word/2006/wordml" xmlns:wps="http://schemas.microsoft.com/office/word/2010/wordprocessingShape" mc:Ignorable="w14 w15 w16se w16cid w16 w16cex w16sdtdh wp14">
+<w:ftr xmlns:wpc="http://schemas.microsoft.com/office/word/2010/wordprocessingCanvas" xmlns:cx="http://schemas.microsoft.com/office/drawing/2014/chartex" xmlns:cx1="http://schemas.microsoft.com/office/drawing/2015/9/8/chartex" xmlns:cx2="http://schemas.microsoft.com/office/drawing/2015/10/21/chartex" xmlns:cx3="http://schemas.microsoft.com/office/drawing/2016/5/9/chartex" xmlns:cx4="http://schemas.microsoft.com/office/drawing/2016/5/10/chartex" xmlns:cx5="http://schemas.microsoft.com/office/drawing/2016/5/11/chartex" xmlns:cx6="http://schemas.microsoft.com/office/drawing/2016/5/12/chartex" xmlns:cx7="http://schemas.microsoft.com/office/drawing/2016/5/13/chartex" xmlns:cx8="http://schemas.microsoft.com/office/drawing/2016/5/14/chartex" xmlns:mc="http://schemas.openxmlformats.org/markup-compatibility/2006" xmlns:aink="http://schemas.microsoft.com/office/drawing/2016/ink" xmlns:am3d="http://schemas.microsoft.com/office/drawing/2017/model3d" xmlns:o="urn:schemas-microsoft-com:office:office" xmlns:r="http://schemas.openxmlformats.org/officeDocument/2006/relationships" xmlns:m="http://schemas.openxmlformats.org/officeDocument/2006/math" xmlns:v="urn:schemas-microsoft-com:vml" xmlns:wp14="http://schemas.microsoft.com/office/word/2010/wordprocessingDrawing" xmlns:wp="http://schemas.openxmlformats.org/drawingml/2006/wordprocessingDrawing" xmlns:w10="urn:schemas-microsoft-com:office:word" xmlns:w="http://schemas.openxmlformats.org/wordprocessingml/2006/main" xmlns:w14="http://schemas.microsoft.com/office/word/2010/wordml" xmlns:w15="http://schemas.microsoft.com/office/word/2012/wordml" xmlns:w16cex="http://schemas.microsoft.com/office/word/2018/wordml/cex" xmlns:w16cid="http://schemas.microsoft.com/office/word/2016/wordml/cid" xmlns:w16="http://schemas.microsoft.com/office/word/2018/wordml" xmlns:w16se="http://schemas.microsoft.com/office/word/2015/wordml/symex" xmlns:wpg="http://schemas.microsoft.com/office/word/2010/wordprocessingGroup" xmlns:wpi="http://schemas.microsoft.com/office/word/2010/wordprocessingInk" xmlns:wne="http://schemas.microsoft.com/office/word/2006/wordml" xmlns:wps="http://schemas.microsoft.com/office/word/2010/wordprocessingShape" mc:Ignorable="w14 w15 w16se w16cid w16 w16cex wp14">
   <w:p>
     <w:pPr>
       <w:pStyle w:val="a8"/>
@@ -833,7 +1059,7 @@
 </file>
 
 <file path=word/footer2.xml><?xml version="1.0" encoding="utf-8"?>
-<w:ftr xmlns:wpc="http://schemas.microsoft.com/office/word/2010/wordprocessingCanvas" xmlns:cx="http://schemas.microsoft.com/office/drawing/2014/chartex" xmlns:cx1="http://schemas.microsoft.com/office/drawing/2015/9/8/chartex" xmlns:cx2="http://schemas.microsoft.com/office/drawing/2015/10/21/chartex" xmlns:cx3="http://schemas.microsoft.com/office/drawing/2016/5/9/chartex" xmlns:cx4="http://schemas.microsoft.com/office/drawing/2016/5/10/chartex" xmlns:cx5="http://schemas.microsoft.com/office/drawing/2016/5/11/chartex" xmlns:cx6="http://schemas.microsoft.com/office/drawing/2016/5/12/chartex" xmlns:cx7="http://schemas.microsoft.com/office/drawing/2016/5/13/chartex" xmlns:cx8="http://schemas.microsoft.com/office/drawing/2016/5/14/chartex" xmlns:mc="http://schemas.openxmlformats.org/markup-compatibility/2006" xmlns:aink="http://schemas.microsoft.com/office/drawing/2016/ink" xmlns:am3d="http://schemas.microsoft.com/office/drawing/2017/model3d" xmlns:o="urn:schemas-microsoft-com:office:office" xmlns:oel="http://schemas.microsoft.com/office/2019/extlst" xmlns:r="http://schemas.openxmlformats.org/officeDocument/2006/relationships" xmlns:m="http://schemas.openxmlformats.org/officeDocument/2006/math" xmlns:v="urn:schemas-microsoft-com:vml" xmlns:wp14="http://schemas.microsoft.com/office/word/2010/wordprocessingDrawing" xmlns:wp="http://schemas.openxmlformats.org/drawingml/2006/wordprocessingDrawing" xmlns:w10="urn:schemas-microsoft-com:office:word" xmlns:w="http://schemas.openxmlformats.org/wordprocessingml/2006/main" xmlns:w14="http://schemas.microsoft.com/office/word/2010/wordml" xmlns:w15="http://schemas.microsoft.com/office/word/2012/wordml" xmlns:w16cex="http://schemas.microsoft.com/office/word/2018/wordml/cex" xmlns:w16cid="http://schemas.microsoft.com/office/word/2016/wordml/cid" xmlns:w16="http://schemas.microsoft.com/office/word/2018/wordml" xmlns:w16sdtdh="http://schemas.microsoft.com/office/word/2020/wordml/sdtdatahash" xmlns:w16se="http://schemas.microsoft.com/office/word/2015/wordml/symex" xmlns:wpg="http://schemas.microsoft.com/office/word/2010/wordprocessingGroup" xmlns:wpi="http://schemas.microsoft.com/office/word/2010/wordprocessingInk" xmlns:wne="http://schemas.microsoft.com/office/word/2006/wordml" xmlns:wps="http://schemas.microsoft.com/office/word/2010/wordprocessingShape" mc:Ignorable="w14 w15 w16se w16cid w16 w16cex w16sdtdh wp14">
+<w:ftr xmlns:wpc="http://schemas.microsoft.com/office/word/2010/wordprocessingCanvas" xmlns:cx="http://schemas.microsoft.com/office/drawing/2014/chartex" xmlns:cx1="http://schemas.microsoft.com/office/drawing/2015/9/8/chartex" xmlns:cx2="http://schemas.microsoft.com/office/drawing/2015/10/21/chartex" xmlns:cx3="http://schemas.microsoft.com/office/drawing/2016/5/9/chartex" xmlns:cx4="http://schemas.microsoft.com/office/drawing/2016/5/10/chartex" xmlns:cx5="http://schemas.microsoft.com/office/drawing/2016/5/11/chartex" xmlns:cx6="http://schemas.microsoft.com/office/drawing/2016/5/12/chartex" xmlns:cx7="http://schemas.microsoft.com/office/drawing/2016/5/13/chartex" xmlns:cx8="http://schemas.microsoft.com/office/drawing/2016/5/14/chartex" xmlns:mc="http://schemas.openxmlformats.org/markup-compatibility/2006" xmlns:aink="http://schemas.microsoft.com/office/drawing/2016/ink" xmlns:am3d="http://schemas.microsoft.com/office/drawing/2017/model3d" xmlns:o="urn:schemas-microsoft-com:office:office" xmlns:r="http://schemas.openxmlformats.org/officeDocument/2006/relationships" xmlns:m="http://schemas.openxmlformats.org/officeDocument/2006/math" xmlns:v="urn:schemas-microsoft-com:vml" xmlns:wp14="http://schemas.microsoft.com/office/word/2010/wordprocessingDrawing" xmlns:wp="http://schemas.openxmlformats.org/drawingml/2006/wordprocessingDrawing" xmlns:w10="urn:schemas-microsoft-com:office:word" xmlns:w="http://schemas.openxmlformats.org/wordprocessingml/2006/main" xmlns:w14="http://schemas.microsoft.com/office/word/2010/wordml" xmlns:w15="http://schemas.microsoft.com/office/word/2012/wordml" xmlns:w16cex="http://schemas.microsoft.com/office/word/2018/wordml/cex" xmlns:w16cid="http://schemas.microsoft.com/office/word/2016/wordml/cid" xmlns:w16="http://schemas.microsoft.com/office/word/2018/wordml" xmlns:w16se="http://schemas.microsoft.com/office/word/2015/wordml/symex" xmlns:wpg="http://schemas.microsoft.com/office/word/2010/wordprocessingGroup" xmlns:wpi="http://schemas.microsoft.com/office/word/2010/wordprocessingInk" xmlns:wne="http://schemas.microsoft.com/office/word/2006/wordml" xmlns:wps="http://schemas.microsoft.com/office/word/2010/wordprocessingShape" mc:Ignorable="w14 w15 w16se w16cid w16 w16cex wp14">
   <w:p>
     <w:pPr>
       <w:pStyle w:val="a8"/>
@@ -845,7 +1071,7 @@
 </file>
 
 <file path=word/footer3.xml><?xml version="1.0" encoding="utf-8"?>
-<w:ftr xmlns:wpc="http://schemas.microsoft.com/office/word/2010/wordprocessingCanvas" xmlns:cx="http://schemas.microsoft.com/office/drawing/2014/chartex" xmlns:cx1="http://schemas.microsoft.com/office/drawing/2015/9/8/chartex" xmlns:cx2="http://schemas.microsoft.com/office/drawing/2015/10/21/chartex" xmlns:cx3="http://schemas.microsoft.com/office/drawing/2016/5/9/chartex" xmlns:cx4="http://schemas.microsoft.com/office/drawing/2016/5/10/chartex" xmlns:cx5="http://schemas.microsoft.com/office/drawing/2016/5/11/chartex" xmlns:cx6="http://schemas.microsoft.com/office/drawing/2016/5/12/chartex" xmlns:cx7="http://schemas.microsoft.com/office/drawing/2016/5/13/chartex" xmlns:cx8="http://schemas.microsoft.com/office/drawing/2016/5/14/chartex" xmlns:mc="http://schemas.openxmlformats.org/markup-compatibility/2006" xmlns:aink="http://schemas.microsoft.com/office/drawing/2016/ink" xmlns:am3d="http://schemas.microsoft.com/office/drawing/2017/model3d" xmlns:o="urn:schemas-microsoft-com:office:office" xmlns:oel="http://schemas.microsoft.com/office/2019/extlst" xmlns:r="http://schemas.openxmlformats.org/officeDocument/2006/relationships" xmlns:m="http://schemas.openxmlformats.org/officeDocument/2006/math" xmlns:v="urn:schemas-microsoft-com:vml" xmlns:wp14="http://schemas.microsoft.com/office/word/2010/wordprocessingDrawing" xmlns:wp="http://schemas.openxmlformats.org/drawingml/2006/wordprocessingDrawing" xmlns:w10="urn:schemas-microsoft-com:office:word" xmlns:w="http://schemas.openxmlformats.org/wordprocessingml/2006/main" xmlns:w14="http://schemas.microsoft.com/office/word/2010/wordml" xmlns:w15="http://schemas.microsoft.com/office/word/2012/wordml" xmlns:w16cex="http://schemas.microsoft.com/office/word/2018/wordml/cex" xmlns:w16cid="http://schemas.microsoft.com/office/word/2016/wordml/cid" xmlns:w16="http://schemas.microsoft.com/office/word/2018/wordml" xmlns:w16sdtdh="http://schemas.microsoft.com/office/word/2020/wordml/sdtdatahash" xmlns:w16se="http://schemas.microsoft.com/office/word/2015/wordml/symex" xmlns:wpg="http://schemas.microsoft.com/office/word/2010/wordprocessingGroup" xmlns:wpi="http://schemas.microsoft.com/office/word/2010/wordprocessingInk" xmlns:wne="http://schemas.microsoft.com/office/word/2006/wordml" xmlns:wps="http://schemas.microsoft.com/office/word/2010/wordprocessingShape" mc:Ignorable="w14 w15 w16se w16cid w16 w16cex w16sdtdh wp14">
+<w:ftr xmlns:wpc="http://schemas.microsoft.com/office/word/2010/wordprocessingCanvas" xmlns:cx="http://schemas.microsoft.com/office/drawing/2014/chartex" xmlns:cx1="http://schemas.microsoft.com/office/drawing/2015/9/8/chartex" xmlns:cx2="http://schemas.microsoft.com/office/drawing/2015/10/21/chartex" xmlns:cx3="http://schemas.microsoft.com/office/drawing/2016/5/9/chartex" xmlns:cx4="http://schemas.microsoft.com/office/drawing/2016/5/10/chartex" xmlns:cx5="http://schemas.microsoft.com/office/drawing/2016/5/11/chartex" xmlns:cx6="http://schemas.microsoft.com/office/drawing/2016/5/12/chartex" xmlns:cx7="http://schemas.microsoft.com/office/drawing/2016/5/13/chartex" xmlns:cx8="http://schemas.microsoft.com/office/drawing/2016/5/14/chartex" xmlns:mc="http://schemas.openxmlformats.org/markup-compatibility/2006" xmlns:aink="http://schemas.microsoft.com/office/drawing/2016/ink" xmlns:am3d="http://schemas.microsoft.com/office/drawing/2017/model3d" xmlns:o="urn:schemas-microsoft-com:office:office" xmlns:r="http://schemas.openxmlformats.org/officeDocument/2006/relationships" xmlns:m="http://schemas.openxmlformats.org/officeDocument/2006/math" xmlns:v="urn:schemas-microsoft-com:vml" xmlns:wp14="http://schemas.microsoft.com/office/word/2010/wordprocessingDrawing" xmlns:wp="http://schemas.openxmlformats.org/drawingml/2006/wordprocessingDrawing" xmlns:w10="urn:schemas-microsoft-com:office:word" xmlns:w="http://schemas.openxmlformats.org/wordprocessingml/2006/main" xmlns:w14="http://schemas.microsoft.com/office/word/2010/wordml" xmlns:w15="http://schemas.microsoft.com/office/word/2012/wordml" xmlns:w16cex="http://schemas.microsoft.com/office/word/2018/wordml/cex" xmlns:w16cid="http://schemas.microsoft.com/office/word/2016/wordml/cid" xmlns:w16="http://schemas.microsoft.com/office/word/2018/wordml" xmlns:w16se="http://schemas.microsoft.com/office/word/2015/wordml/symex" xmlns:wpg="http://schemas.microsoft.com/office/word/2010/wordprocessingGroup" xmlns:wpi="http://schemas.microsoft.com/office/word/2010/wordprocessingInk" xmlns:wne="http://schemas.microsoft.com/office/word/2006/wordml" xmlns:wps="http://schemas.microsoft.com/office/word/2010/wordprocessingShape" mc:Ignorable="w14 w15 w16se w16cid w16 w16cex wp14">
   <w:p>
     <w:pPr>
       <w:pStyle w:val="a8"/>
@@ -856,7 +1082,7 @@
 </file>
 
 <file path=word/footer4.xml><?xml version="1.0" encoding="utf-8"?>
-<w:ftr xmlns:wpc="http://schemas.microsoft.com/office/word/2010/wordprocessingCanvas" xmlns:cx="http://schemas.microsoft.com/office/drawing/2014/chartex" xmlns:cx1="http://schemas.microsoft.com/office/drawing/2015/9/8/chartex" xmlns:cx2="http://schemas.microsoft.com/office/drawing/2015/10/21/chartex" xmlns:cx3="http://schemas.microsoft.com/office/drawing/2016/5/9/chartex" xmlns:cx4="http://schemas.microsoft.com/office/drawing/2016/5/10/chartex" xmlns:cx5="http://schemas.microsoft.com/office/drawing/2016/5/11/chartex" xmlns:cx6="http://schemas.microsoft.com/office/drawing/2016/5/12/chartex" xmlns:cx7="http://schemas.microsoft.com/office/drawing/2016/5/13/chartex" xmlns:cx8="http://schemas.microsoft.com/office/drawing/2016/5/14/chartex" xmlns:mc="http://schemas.openxmlformats.org/markup-compatibility/2006" xmlns:aink="http://schemas.microsoft.com/office/drawing/2016/ink" xmlns:am3d="http://schemas.microsoft.com/office/drawing/2017/model3d" xmlns:o="urn:schemas-microsoft-com:office:office" xmlns:oel="http://schemas.microsoft.com/office/2019/extlst" xmlns:r="http://schemas.openxmlformats.org/officeDocument/2006/relationships" xmlns:m="http://schemas.openxmlformats.org/officeDocument/2006/math" xmlns:v="urn:schemas-microsoft-com:vml" xmlns:wp14="http://schemas.microsoft.com/office/word/2010/wordprocessingDrawing" xmlns:wp="http://schemas.openxmlformats.org/drawingml/2006/wordprocessingDrawing" xmlns:w10="urn:schemas-microsoft-com:office:word" xmlns:w="http://schemas.openxmlformats.org/wordprocessingml/2006/main" xmlns:w14="http://schemas.microsoft.com/office/word/2010/wordml" xmlns:w15="http://schemas.microsoft.com/office/word/2012/wordml" xmlns:w16cex="http://schemas.microsoft.com/office/word/2018/wordml/cex" xmlns:w16cid="http://schemas.microsoft.com/office/word/2016/wordml/cid" xmlns:w16="http://schemas.microsoft.com/office/word/2018/wordml" xmlns:w16sdtdh="http://schemas.microsoft.com/office/word/2020/wordml/sdtdatahash" xmlns:w16se="http://schemas.microsoft.com/office/word/2015/wordml/symex" xmlns:wpg="http://schemas.microsoft.com/office/word/2010/wordprocessingGroup" xmlns:wpi="http://schemas.microsoft.com/office/word/2010/wordprocessingInk" xmlns:wne="http://schemas.microsoft.com/office/word/2006/wordml" xmlns:wps="http://schemas.microsoft.com/office/word/2010/wordprocessingShape" mc:Ignorable="w14 w15 w16se w16cid w16 w16cex w16sdtdh wp14">
+<w:ftr xmlns:wpc="http://schemas.microsoft.com/office/word/2010/wordprocessingCanvas" xmlns:cx="http://schemas.microsoft.com/office/drawing/2014/chartex" xmlns:cx1="http://schemas.microsoft.com/office/drawing/2015/9/8/chartex" xmlns:cx2="http://schemas.microsoft.com/office/drawing/2015/10/21/chartex" xmlns:cx3="http://schemas.microsoft.com/office/drawing/2016/5/9/chartex" xmlns:cx4="http://schemas.microsoft.com/office/drawing/2016/5/10/chartex" xmlns:cx5="http://schemas.microsoft.com/office/drawing/2016/5/11/chartex" xmlns:cx6="http://schemas.microsoft.com/office/drawing/2016/5/12/chartex" xmlns:cx7="http://schemas.microsoft.com/office/drawing/2016/5/13/chartex" xmlns:cx8="http://schemas.microsoft.com/office/drawing/2016/5/14/chartex" xmlns:mc="http://schemas.openxmlformats.org/markup-compatibility/2006" xmlns:aink="http://schemas.microsoft.com/office/drawing/2016/ink" xmlns:am3d="http://schemas.microsoft.com/office/drawing/2017/model3d" xmlns:o="urn:schemas-microsoft-com:office:office" xmlns:r="http://schemas.openxmlformats.org/officeDocument/2006/relationships" xmlns:m="http://schemas.openxmlformats.org/officeDocument/2006/math" xmlns:v="urn:schemas-microsoft-com:vml" xmlns:wp14="http://schemas.microsoft.com/office/word/2010/wordprocessingDrawing" xmlns:wp="http://schemas.openxmlformats.org/drawingml/2006/wordprocessingDrawing" xmlns:w10="urn:schemas-microsoft-com:office:word" xmlns:w="http://schemas.openxmlformats.org/wordprocessingml/2006/main" xmlns:w14="http://schemas.microsoft.com/office/word/2010/wordml" xmlns:w15="http://schemas.microsoft.com/office/word/2012/wordml" xmlns:w16cex="http://schemas.microsoft.com/office/word/2018/wordml/cex" xmlns:w16cid="http://schemas.microsoft.com/office/word/2016/wordml/cid" xmlns:w16="http://schemas.microsoft.com/office/word/2018/wordml" xmlns:w16se="http://schemas.microsoft.com/office/word/2015/wordml/symex" xmlns:wpg="http://schemas.microsoft.com/office/word/2010/wordprocessingGroup" xmlns:wpi="http://schemas.microsoft.com/office/word/2010/wordprocessingInk" xmlns:wne="http://schemas.microsoft.com/office/word/2006/wordml" xmlns:wps="http://schemas.microsoft.com/office/word/2010/wordprocessingShape" mc:Ignorable="w14 w15 w16se w16cid w16 w16cex wp14">
   <w:p>
     <w:pPr>
       <w:pStyle w:val="a8"/>
@@ -887,7 +1113,7 @@
 </file>
 
 <file path=word/footnotes.xml><?xml version="1.0" encoding="utf-8"?>
-<w:footnotes xmlns:wpc="http://schemas.microsoft.com/office/word/2010/wordprocessingCanvas" xmlns:cx="http://schemas.microsoft.com/office/drawing/2014/chartex" xmlns:cx1="http://schemas.microsoft.com/office/drawing/2015/9/8/chartex" xmlns:cx2="http://schemas.microsoft.com/office/drawing/2015/10/21/chartex" xmlns:cx3="http://schemas.microsoft.com/office/drawing/2016/5/9/chartex" xmlns:cx4="http://schemas.microsoft.com/office/drawing/2016/5/10/chartex" xmlns:cx5="http://schemas.microsoft.com/office/drawing/2016/5/11/chartex" xmlns:cx6="http://schemas.microsoft.com/office/drawing/2016/5/12/chartex" xmlns:cx7="http://schemas.microsoft.com/office/drawing/2016/5/13/chartex" xmlns:cx8="http://schemas.microsoft.com/office/drawing/2016/5/14/chartex" xmlns:mc="http://schemas.openxmlformats.org/markup-compatibility/2006" xmlns:aink="http://schemas.microsoft.com/office/drawing/2016/ink" xmlns:am3d="http://schemas.microsoft.com/office/drawing/2017/model3d" xmlns:o="urn:schemas-microsoft-com:office:office" xmlns:oel="http://schemas.microsoft.com/office/2019/extlst" xmlns:r="http://schemas.openxmlformats.org/officeDocument/2006/relationships" xmlns:m="http://schemas.openxmlformats.org/officeDocument/2006/math" xmlns:v="urn:schemas-microsoft-com:vml" xmlns:wp14="http://schemas.microsoft.com/office/word/2010/wordprocessingDrawing" xmlns:wp="http://schemas.openxmlformats.org/drawingml/2006/wordprocessingDrawing" xmlns:w10="urn:schemas-microsoft-com:office:word" xmlns:w="http://schemas.openxmlformats.org/wordprocessingml/2006/main" xmlns:w14="http://schemas.microsoft.com/office/word/2010/wordml" xmlns:w15="http://schemas.microsoft.com/office/word/2012/wordml" xmlns:w16cex="http://schemas.microsoft.com/office/word/2018/wordml/cex" xmlns:w16cid="http://schemas.microsoft.com/office/word/2016/wordml/cid" xmlns:w16="http://schemas.microsoft.com/office/word/2018/wordml" xmlns:w16sdtdh="http://schemas.microsoft.com/office/word/2020/wordml/sdtdatahash" xmlns:w16se="http://schemas.microsoft.com/office/word/2015/wordml/symex" xmlns:wpg="http://schemas.microsoft.com/office/word/2010/wordprocessingGroup" xmlns:wpi="http://schemas.microsoft.com/office/word/2010/wordprocessingInk" xmlns:wne="http://schemas.microsoft.com/office/word/2006/wordml" xmlns:wps="http://schemas.microsoft.com/office/word/2010/wordprocessingShape" mc:Ignorable="w14 w15 w16se w16cid w16 w16cex w16sdtdh wp14">
+<w:footnotes xmlns:wpc="http://schemas.microsoft.com/office/word/2010/wordprocessingCanvas" xmlns:cx="http://schemas.microsoft.com/office/drawing/2014/chartex" xmlns:cx1="http://schemas.microsoft.com/office/drawing/2015/9/8/chartex" xmlns:cx2="http://schemas.microsoft.com/office/drawing/2015/10/21/chartex" xmlns:cx3="http://schemas.microsoft.com/office/drawing/2016/5/9/chartex" xmlns:cx4="http://schemas.microsoft.com/office/drawing/2016/5/10/chartex" xmlns:cx5="http://schemas.microsoft.com/office/drawing/2016/5/11/chartex" xmlns:cx6="http://schemas.microsoft.com/office/drawing/2016/5/12/chartex" xmlns:cx7="http://schemas.microsoft.com/office/drawing/2016/5/13/chartex" xmlns:cx8="http://schemas.microsoft.com/office/drawing/2016/5/14/chartex" xmlns:mc="http://schemas.openxmlformats.org/markup-compatibility/2006" xmlns:aink="http://schemas.microsoft.com/office/drawing/2016/ink" xmlns:am3d="http://schemas.microsoft.com/office/drawing/2017/model3d" xmlns:o="urn:schemas-microsoft-com:office:office" xmlns:r="http://schemas.openxmlformats.org/officeDocument/2006/relationships" xmlns:m="http://schemas.openxmlformats.org/officeDocument/2006/math" xmlns:v="urn:schemas-microsoft-com:vml" xmlns:wp14="http://schemas.microsoft.com/office/word/2010/wordprocessingDrawing" xmlns:wp="http://schemas.openxmlformats.org/drawingml/2006/wordprocessingDrawing" xmlns:w10="urn:schemas-microsoft-com:office:word" xmlns:w="http://schemas.openxmlformats.org/wordprocessingml/2006/main" xmlns:w14="http://schemas.microsoft.com/office/word/2010/wordml" xmlns:w15="http://schemas.microsoft.com/office/word/2012/wordml" xmlns:w16cex="http://schemas.microsoft.com/office/word/2018/wordml/cex" xmlns:w16cid="http://schemas.microsoft.com/office/word/2016/wordml/cid" xmlns:w16="http://schemas.microsoft.com/office/word/2018/wordml" xmlns:w16se="http://schemas.microsoft.com/office/word/2015/wordml/symex" xmlns:wpg="http://schemas.microsoft.com/office/word/2010/wordprocessingGroup" xmlns:wpi="http://schemas.microsoft.com/office/word/2010/wordprocessingInk" xmlns:wne="http://schemas.microsoft.com/office/word/2006/wordml" xmlns:wps="http://schemas.microsoft.com/office/word/2010/wordprocessingShape" mc:Ignorable="w14 w15 w16se w16cid w16 w16cex wp14">
   <w:footnote w:type="separator" w:id="-1">
     <w:p>
       <w:pPr>
@@ -914,7 +1140,7 @@
 </file>
 
 <file path=word/header1.xml><?xml version="1.0" encoding="utf-8"?>
-<w:hdr xmlns:wpc="http://schemas.microsoft.com/office/word/2010/wordprocessingCanvas" xmlns:cx="http://schemas.microsoft.com/office/drawing/2014/chartex" xmlns:cx1="http://schemas.microsoft.com/office/drawing/2015/9/8/chartex" xmlns:cx2="http://schemas.microsoft.com/office/drawing/2015/10/21/chartex" xmlns:cx3="http://schemas.microsoft.com/office/drawing/2016/5/9/chartex" xmlns:cx4="http://schemas.microsoft.com/office/drawing/2016/5/10/chartex" xmlns:cx5="http://schemas.microsoft.com/office/drawing/2016/5/11/chartex" xmlns:cx6="http://schemas.microsoft.com/office/drawing/2016/5/12/chartex" xmlns:cx7="http://schemas.microsoft.com/office/drawing/2016/5/13/chartex" xmlns:cx8="http://schemas.microsoft.com/office/drawing/2016/5/14/chartex" xmlns:mc="http://schemas.openxmlformats.org/markup-compatibility/2006" xmlns:aink="http://schemas.microsoft.com/office/drawing/2016/ink" xmlns:am3d="http://schemas.microsoft.com/office/drawing/2017/model3d" xmlns:o="urn:schemas-microsoft-com:office:office" xmlns:oel="http://schemas.microsoft.com/office/2019/extlst" xmlns:r="http://schemas.openxmlformats.org/officeDocument/2006/relationships" xmlns:m="http://schemas.openxmlformats.org/officeDocument/2006/math" xmlns:v="urn:schemas-microsoft-com:vml" xmlns:wp14="http://schemas.microsoft.com/office/word/2010/wordprocessingDrawing" xmlns:wp="http://schemas.openxmlformats.org/drawingml/2006/wordprocessingDrawing" xmlns:w10="urn:schemas-microsoft-com:office:word" xmlns:w="http://schemas.openxmlformats.org/wordprocessingml/2006/main" xmlns:w14="http://schemas.microsoft.com/office/word/2010/wordml" xmlns:w15="http://schemas.microsoft.com/office/word/2012/wordml" xmlns:w16cex="http://schemas.microsoft.com/office/word/2018/wordml/cex" xmlns:w16cid="http://schemas.microsoft.com/office/word/2016/wordml/cid" xmlns:w16="http://schemas.microsoft.com/office/word/2018/wordml" xmlns:w16sdtdh="http://schemas.microsoft.com/office/word/2020/wordml/sdtdatahash" xmlns:w16se="http://schemas.microsoft.com/office/word/2015/wordml/symex" xmlns:wpg="http://schemas.microsoft.com/office/word/2010/wordprocessingGroup" xmlns:wpi="http://schemas.microsoft.com/office/word/2010/wordprocessingInk" xmlns:wne="http://schemas.microsoft.com/office/word/2006/wordml" xmlns:wps="http://schemas.microsoft.com/office/word/2010/wordprocessingShape" mc:Ignorable="w14 w15 w16se w16cid w16 w16cex w16sdtdh wp14">
+<w:hdr xmlns:wpc="http://schemas.microsoft.com/office/word/2010/wordprocessingCanvas" xmlns:cx="http://schemas.microsoft.com/office/drawing/2014/chartex" xmlns:cx1="http://schemas.microsoft.com/office/drawing/2015/9/8/chartex" xmlns:cx2="http://schemas.microsoft.com/office/drawing/2015/10/21/chartex" xmlns:cx3="http://schemas.microsoft.com/office/drawing/2016/5/9/chartex" xmlns:cx4="http://schemas.microsoft.com/office/drawing/2016/5/10/chartex" xmlns:cx5="http://schemas.microsoft.com/office/drawing/2016/5/11/chartex" xmlns:cx6="http://schemas.microsoft.com/office/drawing/2016/5/12/chartex" xmlns:cx7="http://schemas.microsoft.com/office/drawing/2016/5/13/chartex" xmlns:cx8="http://schemas.microsoft.com/office/drawing/2016/5/14/chartex" xmlns:mc="http://schemas.openxmlformats.org/markup-compatibility/2006" xmlns:aink="http://schemas.microsoft.com/office/drawing/2016/ink" xmlns:am3d="http://schemas.microsoft.com/office/drawing/2017/model3d" xmlns:o="urn:schemas-microsoft-com:office:office" xmlns:r="http://schemas.openxmlformats.org/officeDocument/2006/relationships" xmlns:m="http://schemas.openxmlformats.org/officeDocument/2006/math" xmlns:v="urn:schemas-microsoft-com:vml" xmlns:wp14="http://schemas.microsoft.com/office/word/2010/wordprocessingDrawing" xmlns:wp="http://schemas.openxmlformats.org/drawingml/2006/wordprocessingDrawing" xmlns:w10="urn:schemas-microsoft-com:office:word" xmlns:w="http://schemas.openxmlformats.org/wordprocessingml/2006/main" xmlns:w14="http://schemas.microsoft.com/office/word/2010/wordml" xmlns:w15="http://schemas.microsoft.com/office/word/2012/wordml" xmlns:w16cex="http://schemas.microsoft.com/office/word/2018/wordml/cex" xmlns:w16cid="http://schemas.microsoft.com/office/word/2016/wordml/cid" xmlns:w16="http://schemas.microsoft.com/office/word/2018/wordml" xmlns:w16se="http://schemas.microsoft.com/office/word/2015/wordml/symex" xmlns:wpg="http://schemas.microsoft.com/office/word/2010/wordprocessingGroup" xmlns:wpi="http://schemas.microsoft.com/office/word/2010/wordprocessingInk" xmlns:wne="http://schemas.microsoft.com/office/word/2006/wordml" xmlns:wps="http://schemas.microsoft.com/office/word/2010/wordprocessingShape" mc:Ignorable="w14 w15 w16se w16cid w16 w16cex wp14">
   <w:p>
     <w:pPr>
       <w:pStyle w:val="a6"/>
@@ -925,7 +1151,7 @@
 </file>
 
 <file path=word/header2.xml><?xml version="1.0" encoding="utf-8"?>
-<w:hdr xmlns:wpc="http://schemas.microsoft.com/office/word/2010/wordprocessingCanvas" xmlns:cx="http://schemas.microsoft.com/office/drawing/2014/chartex" xmlns:cx1="http://schemas.microsoft.com/office/drawing/2015/9/8/chartex" xmlns:cx2="http://schemas.microsoft.com/office/drawing/2015/10/21/chartex" xmlns:cx3="http://schemas.microsoft.com/office/drawing/2016/5/9/chartex" xmlns:cx4="http://schemas.microsoft.com/office/drawing/2016/5/10/chartex" xmlns:cx5="http://schemas.microsoft.com/office/drawing/2016/5/11/chartex" xmlns:cx6="http://schemas.microsoft.com/office/drawing/2016/5/12/chartex" xmlns:cx7="http://schemas.microsoft.com/office/drawing/2016/5/13/chartex" xmlns:cx8="http://schemas.microsoft.com/office/drawing/2016/5/14/chartex" xmlns:mc="http://schemas.openxmlformats.org/markup-compatibility/2006" xmlns:aink="http://schemas.microsoft.com/office/drawing/2016/ink" xmlns:am3d="http://schemas.microsoft.com/office/drawing/2017/model3d" xmlns:o="urn:schemas-microsoft-com:office:office" xmlns:oel="http://schemas.microsoft.com/office/2019/extlst" xmlns:r="http://schemas.openxmlformats.org/officeDocument/2006/relationships" xmlns:m="http://schemas.openxmlformats.org/officeDocument/2006/math" xmlns:v="urn:schemas-microsoft-com:vml" xmlns:wp14="http://schemas.microsoft.com/office/word/2010/wordprocessingDrawing" xmlns:wp="http://schemas.openxmlformats.org/drawingml/2006/wordprocessingDrawing" xmlns:w10="urn:schemas-microsoft-com:office:word" xmlns:w="http://schemas.openxmlformats.org/wordprocessingml/2006/main" xmlns:w14="http://schemas.microsoft.com/office/word/2010/wordml" xmlns:w15="http://schemas.microsoft.com/office/word/2012/wordml" xmlns:w16cex="http://schemas.microsoft.com/office/word/2018/wordml/cex" xmlns:w16cid="http://schemas.microsoft.com/office/word/2016/wordml/cid" xmlns:w16="http://schemas.microsoft.com/office/word/2018/wordml" xmlns:w16sdtdh="http://schemas.microsoft.com/office/word/2020/wordml/sdtdatahash" xmlns:w16se="http://schemas.microsoft.com/office/word/2015/wordml/symex" xmlns:wpg="http://schemas.microsoft.com/office/word/2010/wordprocessingGroup" xmlns:wpi="http://schemas.microsoft.com/office/word/2010/wordprocessingInk" xmlns:wne="http://schemas.microsoft.com/office/word/2006/wordml" xmlns:wps="http://schemas.microsoft.com/office/word/2010/wordprocessingShape" mc:Ignorable="w14 w15 w16se w16cid w16 w16cex w16sdtdh wp14">
+<w:hdr xmlns:wpc="http://schemas.microsoft.com/office/word/2010/wordprocessingCanvas" xmlns:cx="http://schemas.microsoft.com/office/drawing/2014/chartex" xmlns:cx1="http://schemas.microsoft.com/office/drawing/2015/9/8/chartex" xmlns:cx2="http://schemas.microsoft.com/office/drawing/2015/10/21/chartex" xmlns:cx3="http://schemas.microsoft.com/office/drawing/2016/5/9/chartex" xmlns:cx4="http://schemas.microsoft.com/office/drawing/2016/5/10/chartex" xmlns:cx5="http://schemas.microsoft.com/office/drawing/2016/5/11/chartex" xmlns:cx6="http://schemas.microsoft.com/office/drawing/2016/5/12/chartex" xmlns:cx7="http://schemas.microsoft.com/office/drawing/2016/5/13/chartex" xmlns:cx8="http://schemas.microsoft.com/office/drawing/2016/5/14/chartex" xmlns:mc="http://schemas.openxmlformats.org/markup-compatibility/2006" xmlns:aink="http://schemas.microsoft.com/office/drawing/2016/ink" xmlns:am3d="http://schemas.microsoft.com/office/drawing/2017/model3d" xmlns:o="urn:schemas-microsoft-com:office:office" xmlns:r="http://schemas.openxmlformats.org/officeDocument/2006/relationships" xmlns:m="http://schemas.openxmlformats.org/officeDocument/2006/math" xmlns:v="urn:schemas-microsoft-com:vml" xmlns:wp14="http://schemas.microsoft.com/office/word/2010/wordprocessingDrawing" xmlns:wp="http://schemas.openxmlformats.org/drawingml/2006/wordprocessingDrawing" xmlns:w10="urn:schemas-microsoft-com:office:word" xmlns:w="http://schemas.openxmlformats.org/wordprocessingml/2006/main" xmlns:w14="http://schemas.microsoft.com/office/word/2010/wordml" xmlns:w15="http://schemas.microsoft.com/office/word/2012/wordml" xmlns:w16cex="http://schemas.microsoft.com/office/word/2018/wordml/cex" xmlns:w16cid="http://schemas.microsoft.com/office/word/2016/wordml/cid" xmlns:w16="http://schemas.microsoft.com/office/word/2018/wordml" xmlns:w16se="http://schemas.microsoft.com/office/word/2015/wordml/symex" xmlns:wpg="http://schemas.microsoft.com/office/word/2010/wordprocessingGroup" xmlns:wpi="http://schemas.microsoft.com/office/word/2010/wordprocessingInk" xmlns:wne="http://schemas.microsoft.com/office/word/2006/wordml" xmlns:wps="http://schemas.microsoft.com/office/word/2010/wordprocessingShape" mc:Ignorable="w14 w15 w16se w16cid w16 w16cex wp14">
   <w:p>
     <w:pPr>
       <w:pStyle w:val="a6"/>
@@ -939,7 +1165,7 @@
 </file>
 
 <file path=word/header3.xml><?xml version="1.0" encoding="utf-8"?>
-<w:hdr xmlns:wpc="http://schemas.microsoft.com/office/word/2010/wordprocessingCanvas" xmlns:cx="http://schemas.microsoft.com/office/drawing/2014/chartex" xmlns:cx1="http://schemas.microsoft.com/office/drawing/2015/9/8/chartex" xmlns:cx2="http://schemas.microsoft.com/office/drawing/2015/10/21/chartex" xmlns:cx3="http://schemas.microsoft.com/office/drawing/2016/5/9/chartex" xmlns:cx4="http://schemas.microsoft.com/office/drawing/2016/5/10/chartex" xmlns:cx5="http://schemas.microsoft.com/office/drawing/2016/5/11/chartex" xmlns:cx6="http://schemas.microsoft.com/office/drawing/2016/5/12/chartex" xmlns:cx7="http://schemas.microsoft.com/office/drawing/2016/5/13/chartex" xmlns:cx8="http://schemas.microsoft.com/office/drawing/2016/5/14/chartex" xmlns:mc="http://schemas.openxmlformats.org/markup-compatibility/2006" xmlns:aink="http://schemas.microsoft.com/office/drawing/2016/ink" xmlns:am3d="http://schemas.microsoft.com/office/drawing/2017/model3d" xmlns:o="urn:schemas-microsoft-com:office:office" xmlns:oel="http://schemas.microsoft.com/office/2019/extlst" xmlns:r="http://schemas.openxmlformats.org/officeDocument/2006/relationships" xmlns:m="http://schemas.openxmlformats.org/officeDocument/2006/math" xmlns:v="urn:schemas-microsoft-com:vml" xmlns:wp14="http://schemas.microsoft.com/office/word/2010/wordprocessingDrawing" xmlns:wp="http://schemas.openxmlformats.org/drawingml/2006/wordprocessingDrawing" xmlns:w10="urn:schemas-microsoft-com:office:word" xmlns:w="http://schemas.openxmlformats.org/wordprocessingml/2006/main" xmlns:w14="http://schemas.microsoft.com/office/word/2010/wordml" xmlns:w15="http://schemas.microsoft.com/office/word/2012/wordml" xmlns:w16cex="http://schemas.microsoft.com/office/word/2018/wordml/cex" xmlns:w16cid="http://schemas.microsoft.com/office/word/2016/wordml/cid" xmlns:w16="http://schemas.microsoft.com/office/word/2018/wordml" xmlns:w16sdtdh="http://schemas.microsoft.com/office/word/2020/wordml/sdtdatahash" xmlns:w16se="http://schemas.microsoft.com/office/word/2015/wordml/symex" xmlns:wpg="http://schemas.microsoft.com/office/word/2010/wordprocessingGroup" xmlns:wpi="http://schemas.microsoft.com/office/word/2010/wordprocessingInk" xmlns:wne="http://schemas.microsoft.com/office/word/2006/wordml" xmlns:wps="http://schemas.microsoft.com/office/word/2010/wordprocessingShape" mc:Ignorable="w14 w15 w16se w16cid w16 w16cex w16sdtdh wp14">
+<w:hdr xmlns:wpc="http://schemas.microsoft.com/office/word/2010/wordprocessingCanvas" xmlns:cx="http://schemas.microsoft.com/office/drawing/2014/chartex" xmlns:cx1="http://schemas.microsoft.com/office/drawing/2015/9/8/chartex" xmlns:cx2="http://schemas.microsoft.com/office/drawing/2015/10/21/chartex" xmlns:cx3="http://schemas.microsoft.com/office/drawing/2016/5/9/chartex" xmlns:cx4="http://schemas.microsoft.com/office/drawing/2016/5/10/chartex" xmlns:cx5="http://schemas.microsoft.com/office/drawing/2016/5/11/chartex" xmlns:cx6="http://schemas.microsoft.com/office/drawing/2016/5/12/chartex" xmlns:cx7="http://schemas.microsoft.com/office/drawing/2016/5/13/chartex" xmlns:cx8="http://schemas.microsoft.com/office/drawing/2016/5/14/chartex" xmlns:mc="http://schemas.openxmlformats.org/markup-compatibility/2006" xmlns:aink="http://schemas.microsoft.com/office/drawing/2016/ink" xmlns:am3d="http://schemas.microsoft.com/office/drawing/2017/model3d" xmlns:o="urn:schemas-microsoft-com:office:office" xmlns:r="http://schemas.openxmlformats.org/officeDocument/2006/relationships" xmlns:m="http://schemas.openxmlformats.org/officeDocument/2006/math" xmlns:v="urn:schemas-microsoft-com:vml" xmlns:wp14="http://schemas.microsoft.com/office/word/2010/wordprocessingDrawing" xmlns:wp="http://schemas.openxmlformats.org/drawingml/2006/wordprocessingDrawing" xmlns:w10="urn:schemas-microsoft-com:office:word" xmlns:w="http://schemas.openxmlformats.org/wordprocessingml/2006/main" xmlns:w14="http://schemas.microsoft.com/office/word/2010/wordml" xmlns:w15="http://schemas.microsoft.com/office/word/2012/wordml" xmlns:w16cex="http://schemas.microsoft.com/office/word/2018/wordml/cex" xmlns:w16cid="http://schemas.microsoft.com/office/word/2016/wordml/cid" xmlns:w16="http://schemas.microsoft.com/office/word/2018/wordml" xmlns:w16se="http://schemas.microsoft.com/office/word/2015/wordml/symex" xmlns:wpg="http://schemas.microsoft.com/office/word/2010/wordprocessingGroup" xmlns:wpi="http://schemas.microsoft.com/office/word/2010/wordprocessingInk" xmlns:wne="http://schemas.microsoft.com/office/word/2006/wordml" xmlns:wps="http://schemas.microsoft.com/office/word/2010/wordprocessingShape" mc:Ignorable="w14 w15 w16se w16cid w16 w16cex wp14">
   <w:p>
     <w:pPr>
       <w:pStyle w:val="a6"/>
@@ -950,7 +1176,7 @@
 </file>
 
 <file path=word/header4.xml><?xml version="1.0" encoding="utf-8"?>
-<w:hdr xmlns:wpc="http://schemas.microsoft.com/office/word/2010/wordprocessingCanvas" xmlns:cx="http://schemas.microsoft.com/office/drawing/2014/chartex" xmlns:cx1="http://schemas.microsoft.com/office/drawing/2015/9/8/chartex" xmlns:cx2="http://schemas.microsoft.com/office/drawing/2015/10/21/chartex" xmlns:cx3="http://schemas.microsoft.com/office/drawing/2016/5/9/chartex" xmlns:cx4="http://schemas.microsoft.com/office/drawing/2016/5/10/chartex" xmlns:cx5="http://schemas.microsoft.com/office/drawing/2016/5/11/chartex" xmlns:cx6="http://schemas.microsoft.com/office/drawing/2016/5/12/chartex" xmlns:cx7="http://schemas.microsoft.com/office/drawing/2016/5/13/chartex" xmlns:cx8="http://schemas.microsoft.com/office/drawing/2016/5/14/chartex" xmlns:mc="http://schemas.openxmlformats.org/markup-compatibility/2006" xmlns:aink="http://schemas.microsoft.com/office/drawing/2016/ink" xmlns:am3d="http://schemas.microsoft.com/office/drawing/2017/model3d" xmlns:o="urn:schemas-microsoft-com:office:office" xmlns:oel="http://schemas.microsoft.com/office/2019/extlst" xmlns:r="http://schemas.openxmlformats.org/officeDocument/2006/relationships" xmlns:m="http://schemas.openxmlformats.org/officeDocument/2006/math" xmlns:v="urn:schemas-microsoft-com:vml" xmlns:wp14="http://schemas.microsoft.com/office/word/2010/wordprocessingDrawing" xmlns:wp="http://schemas.openxmlformats.org/drawingml/2006/wordprocessingDrawing" xmlns:w10="urn:schemas-microsoft-com:office:word" xmlns:w="http://schemas.openxmlformats.org/wordprocessingml/2006/main" xmlns:w14="http://schemas.microsoft.com/office/word/2010/wordml" xmlns:w15="http://schemas.microsoft.com/office/word/2012/wordml" xmlns:w16cex="http://schemas.microsoft.com/office/word/2018/wordml/cex" xmlns:w16cid="http://schemas.microsoft.com/office/word/2016/wordml/cid" xmlns:w16="http://schemas.microsoft.com/office/word/2018/wordml" xmlns:w16sdtdh="http://schemas.microsoft.com/office/word/2020/wordml/sdtdatahash" xmlns:w16se="http://schemas.microsoft.com/office/word/2015/wordml/symex" xmlns:wpg="http://schemas.microsoft.com/office/word/2010/wordprocessingGroup" xmlns:wpi="http://schemas.microsoft.com/office/word/2010/wordprocessingInk" xmlns:wne="http://schemas.microsoft.com/office/word/2006/wordml" xmlns:wps="http://schemas.microsoft.com/office/word/2010/wordprocessingShape" mc:Ignorable="w14 w15 w16se w16cid w16 w16cex w16sdtdh wp14">
+<w:hdr xmlns:wpc="http://schemas.microsoft.com/office/word/2010/wordprocessingCanvas" xmlns:cx="http://schemas.microsoft.com/office/drawing/2014/chartex" xmlns:cx1="http://schemas.microsoft.com/office/drawing/2015/9/8/chartex" xmlns:cx2="http://schemas.microsoft.com/office/drawing/2015/10/21/chartex" xmlns:cx3="http://schemas.microsoft.com/office/drawing/2016/5/9/chartex" xmlns:cx4="http://schemas.microsoft.com/office/drawing/2016/5/10/chartex" xmlns:cx5="http://schemas.microsoft.com/office/drawing/2016/5/11/chartex" xmlns:cx6="http://schemas.microsoft.com/office/drawing/2016/5/12/chartex" xmlns:cx7="http://schemas.microsoft.com/office/drawing/2016/5/13/chartex" xmlns:cx8="http://schemas.microsoft.com/office/drawing/2016/5/14/chartex" xmlns:mc="http://schemas.openxmlformats.org/markup-compatibility/2006" xmlns:aink="http://schemas.microsoft.com/office/drawing/2016/ink" xmlns:am3d="http://schemas.microsoft.com/office/drawing/2017/model3d" xmlns:o="urn:schemas-microsoft-com:office:office" xmlns:r="http://schemas.openxmlformats.org/officeDocument/2006/relationships" xmlns:m="http://schemas.openxmlformats.org/officeDocument/2006/math" xmlns:v="urn:schemas-microsoft-com:vml" xmlns:wp14="http://schemas.microsoft.com/office/word/2010/wordprocessingDrawing" xmlns:wp="http://schemas.openxmlformats.org/drawingml/2006/wordprocessingDrawing" xmlns:w10="urn:schemas-microsoft-com:office:word" xmlns:w="http://schemas.openxmlformats.org/wordprocessingml/2006/main" xmlns:w14="http://schemas.microsoft.com/office/word/2010/wordml" xmlns:w15="http://schemas.microsoft.com/office/word/2012/wordml" xmlns:w16cex="http://schemas.microsoft.com/office/word/2018/wordml/cex" xmlns:w16cid="http://schemas.microsoft.com/office/word/2016/wordml/cid" xmlns:w16="http://schemas.microsoft.com/office/word/2018/wordml" xmlns:w16se="http://schemas.microsoft.com/office/word/2015/wordml/symex" xmlns:wpg="http://schemas.microsoft.com/office/word/2010/wordprocessingGroup" xmlns:wpi="http://schemas.microsoft.com/office/word/2010/wordprocessingInk" xmlns:wne="http://schemas.microsoft.com/office/word/2006/wordml" xmlns:wps="http://schemas.microsoft.com/office/word/2010/wordprocessingShape" mc:Ignorable="w14 w15 w16se w16cid w16 w16cex wp14">
   <w:p>
     <w:pPr>
       <w:pStyle w:val="a6"/>
@@ -964,7 +1190,7 @@
 </file>
 
 <file path=word/numbering.xml><?xml version="1.0" encoding="utf-8"?>
-<w:numbering xmlns:wpc="http://schemas.microsoft.com/office/word/2010/wordprocessingCanvas" xmlns:cx="http://schemas.microsoft.com/office/drawing/2014/chartex" xmlns:cx1="http://schemas.microsoft.com/office/drawing/2015/9/8/chartex" xmlns:cx2="http://schemas.microsoft.com/office/drawing/2015/10/21/chartex" xmlns:cx3="http://schemas.microsoft.com/office/drawing/2016/5/9/chartex" xmlns:cx4="http://schemas.microsoft.com/office/drawing/2016/5/10/chartex" xmlns:cx5="http://schemas.microsoft.com/office/drawing/2016/5/11/chartex" xmlns:cx6="http://schemas.microsoft.com/office/drawing/2016/5/12/chartex" xmlns:cx7="http://schemas.microsoft.com/office/drawing/2016/5/13/chartex" xmlns:cx8="http://schemas.microsoft.com/office/drawing/2016/5/14/chartex" xmlns:mc="http://schemas.openxmlformats.org/markup-compatibility/2006" xmlns:aink="http://schemas.microsoft.com/office/drawing/2016/ink" xmlns:am3d="http://schemas.microsoft.com/office/drawing/2017/model3d" xmlns:o="urn:schemas-microsoft-com:office:office" xmlns:oel="http://schemas.microsoft.com/office/2019/extlst" xmlns:r="http://schemas.openxmlformats.org/officeDocument/2006/relationships" xmlns:m="http://schemas.openxmlformats.org/officeDocument/2006/math" xmlns:v="urn:schemas-microsoft-com:vml" xmlns:wp14="http://schemas.microsoft.com/office/word/2010/wordprocessingDrawing" xmlns:wp="http://schemas.openxmlformats.org/drawingml/2006/wordprocessingDrawing" xmlns:w10="urn:schemas-microsoft-com:office:word" xmlns:w="http://schemas.openxmlformats.org/wordprocessingml/2006/main" xmlns:w14="http://schemas.microsoft.com/office/word/2010/wordml" xmlns:w15="http://schemas.microsoft.com/office/word/2012/wordml" xmlns:w16cex="http://schemas.microsoft.com/office/word/2018/wordml/cex" xmlns:w16cid="http://schemas.microsoft.com/office/word/2016/wordml/cid" xmlns:w16="http://schemas.microsoft.com/office/word/2018/wordml" xmlns:w16sdtdh="http://schemas.microsoft.com/office/word/2020/wordml/sdtdatahash" xmlns:w16se="http://schemas.microsoft.com/office/word/2015/wordml/symex" xmlns:wpg="http://schemas.microsoft.com/office/word/2010/wordprocessingGroup" xmlns:wpi="http://schemas.microsoft.com/office/word/2010/wordprocessingInk" xmlns:wne="http://schemas.microsoft.com/office/word/2006/wordml" xmlns:wps="http://schemas.microsoft.com/office/word/2010/wordprocessingShape" mc:Ignorable="w14 w15 w16se w16cid w16 w16cex w16sdtdh wp14">
+<w:numbering xmlns:wpc="http://schemas.microsoft.com/office/word/2010/wordprocessingCanvas" xmlns:cx="http://schemas.microsoft.com/office/drawing/2014/chartex" xmlns:cx1="http://schemas.microsoft.com/office/drawing/2015/9/8/chartex" xmlns:cx2="http://schemas.microsoft.com/office/drawing/2015/10/21/chartex" xmlns:cx3="http://schemas.microsoft.com/office/drawing/2016/5/9/chartex" xmlns:cx4="http://schemas.microsoft.com/office/drawing/2016/5/10/chartex" xmlns:cx5="http://schemas.microsoft.com/office/drawing/2016/5/11/chartex" xmlns:cx6="http://schemas.microsoft.com/office/drawing/2016/5/12/chartex" xmlns:cx7="http://schemas.microsoft.com/office/drawing/2016/5/13/chartex" xmlns:cx8="http://schemas.microsoft.com/office/drawing/2016/5/14/chartex" xmlns:mc="http://schemas.openxmlformats.org/markup-compatibility/2006" xmlns:aink="http://schemas.microsoft.com/office/drawing/2016/ink" xmlns:am3d="http://schemas.microsoft.com/office/drawing/2017/model3d" xmlns:o="urn:schemas-microsoft-com:office:office" xmlns:r="http://schemas.openxmlformats.org/officeDocument/2006/relationships" xmlns:m="http://schemas.openxmlformats.org/officeDocument/2006/math" xmlns:v="urn:schemas-microsoft-com:vml" xmlns:wp14="http://schemas.microsoft.com/office/word/2010/wordprocessingDrawing" xmlns:wp="http://schemas.openxmlformats.org/drawingml/2006/wordprocessingDrawing" xmlns:w10="urn:schemas-microsoft-com:office:word" xmlns:w="http://schemas.openxmlformats.org/wordprocessingml/2006/main" xmlns:w14="http://schemas.microsoft.com/office/word/2010/wordml" xmlns:w15="http://schemas.microsoft.com/office/word/2012/wordml" xmlns:w16cex="http://schemas.microsoft.com/office/word/2018/wordml/cex" xmlns:w16cid="http://schemas.microsoft.com/office/word/2016/wordml/cid" xmlns:w16="http://schemas.microsoft.com/office/word/2018/wordml" xmlns:w16se="http://schemas.microsoft.com/office/word/2015/wordml/symex" xmlns:wpg="http://schemas.microsoft.com/office/word/2010/wordprocessingGroup" xmlns:wpi="http://schemas.microsoft.com/office/word/2010/wordprocessingInk" xmlns:wne="http://schemas.microsoft.com/office/word/2006/wordml" xmlns:wps="http://schemas.microsoft.com/office/word/2010/wordprocessingShape" mc:Ignorable="w14 w15 w16se w16cid w16 w16cex wp14">
   <w:abstractNum w:abstractNumId="0" w15:restartNumberingAfterBreak="0">
     <w:nsid w:val="1ADD483F"/>
     <w:multiLevelType w:val="multilevel"/>
@@ -1452,23 +1678,23 @@
       </w:pPr>
     </w:lvl>
   </w:abstractNum>
-  <w:num w:numId="1" w16cid:durableId="449401339">
+  <w:num w:numId="1">
     <w:abstractNumId w:val="0"/>
   </w:num>
-  <w:num w:numId="2" w16cid:durableId="1005977740">
+  <w:num w:numId="2">
     <w:abstractNumId w:val="3"/>
   </w:num>
-  <w:num w:numId="3" w16cid:durableId="1296451935">
+  <w:num w:numId="3">
     <w:abstractNumId w:val="2"/>
   </w:num>
-  <w:num w:numId="4" w16cid:durableId="1802725342">
+  <w:num w:numId="4">
     <w:abstractNumId w:val="1"/>
   </w:num>
 </w:numbering>
 </file>
 
 <file path=word/styles.xml><?xml version="1.0" encoding="utf-8"?>
-<w:styles xmlns:mc="http://schemas.openxmlformats.org/markup-compatibility/2006" xmlns:r="http://schemas.openxmlformats.org/officeDocument/2006/relationships" xmlns:w="http://schemas.openxmlformats.org/wordprocessingml/2006/main" xmlns:w14="http://schemas.microsoft.com/office/word/2010/wordml" xmlns:w15="http://schemas.microsoft.com/office/word/2012/wordml" xmlns:w16cex="http://schemas.microsoft.com/office/word/2018/wordml/cex" xmlns:w16cid="http://schemas.microsoft.com/office/word/2016/wordml/cid" xmlns:w16="http://schemas.microsoft.com/office/word/2018/wordml" xmlns:w16sdtdh="http://schemas.microsoft.com/office/word/2020/wordml/sdtdatahash" xmlns:w16se="http://schemas.microsoft.com/office/word/2015/wordml/symex" mc:Ignorable="w14 w15 w16se w16cid w16 w16cex w16sdtdh">
+<w:styles xmlns:mc="http://schemas.openxmlformats.org/markup-compatibility/2006" xmlns:r="http://schemas.openxmlformats.org/officeDocument/2006/relationships" xmlns:w="http://schemas.openxmlformats.org/wordprocessingml/2006/main" xmlns:w14="http://schemas.microsoft.com/office/word/2010/wordml" xmlns:w15="http://schemas.microsoft.com/office/word/2012/wordml" xmlns:w16cex="http://schemas.microsoft.com/office/word/2018/wordml/cex" xmlns:w16cid="http://schemas.microsoft.com/office/word/2016/wordml/cid" xmlns:w16="http://schemas.microsoft.com/office/word/2018/wordml" xmlns:w16se="http://schemas.microsoft.com/office/word/2015/wordml/symex" mc:Ignorable="w14 w15 w16se w16cid w16 w16cex">
   <w:docDefaults>
     <w:rPrDefault>
       <w:rPr>
@@ -1862,7 +2088,7 @@
   <w:style w:type="paragraph" w:default="1" w:styleId="a0">
     <w:name w:val="Normal"/>
     <w:qFormat/>
-    <w:rsid w:val="000F0275"/>
+    <w:rsid w:val="002753CE"/>
     <w:pPr>
       <w:widowControl w:val="0"/>
       <w:spacing w:line="360" w:lineRule="exact"/>
@@ -1903,10 +2129,12 @@
     <w:basedOn w:val="a0"/>
     <w:link w:val="20"/>
     <w:qFormat/>
-    <w:rsid w:val="00F12281"/>
+    <w:rsid w:val="002753CE"/>
     <w:pPr>
       <w:widowControl/>
-      <w:spacing w:before="100" w:beforeAutospacing="1" w:after="100" w:afterAutospacing="1"/>
+      <w:adjustRightInd w:val="0"/>
+      <w:spacing w:before="120" w:after="100" w:afterAutospacing="1"/>
+      <w:ind w:firstLineChars="0" w:firstLine="0"/>
       <w:jc w:val="left"/>
       <w:outlineLvl w:val="1"/>
     </w:pPr>
@@ -1915,7 +2143,7 @@
       <w:b/>
       <w:bCs/>
       <w:kern w:val="0"/>
-      <w:sz w:val="36"/>
+      <w:sz w:val="30"/>
       <w:szCs w:val="36"/>
     </w:rPr>
   </w:style>
@@ -1925,12 +2153,12 @@
     <w:next w:val="a1"/>
     <w:link w:val="30"/>
     <w:qFormat/>
-    <w:rsid w:val="000F0275"/>
+    <w:rsid w:val="002753CE"/>
     <w:pPr>
       <w:keepNext/>
       <w:keepLines/>
-      <w:spacing w:before="260" w:after="260" w:line="416" w:lineRule="auto"/>
-      <w:ind w:left="425" w:firstLineChars="0" w:hanging="425"/>
+      <w:spacing w:before="120"/>
+      <w:ind w:firstLineChars="0" w:firstLine="0"/>
       <w:outlineLvl w:val="2"/>
     </w:pPr>
     <w:rPr>
@@ -1971,14 +2199,13 @@
     <w:name w:val="标题 2 字符"/>
     <w:basedOn w:val="a2"/>
     <w:link w:val="2"/>
-    <w:uiPriority w:val="9"/>
-    <w:rsid w:val="00F12281"/>
+    <w:rsid w:val="002753CE"/>
     <w:rPr>
       <w:rFonts w:ascii="宋体" w:eastAsia="宋体" w:hAnsi="宋体" w:cs="宋体"/>
       <w:b/>
       <w:bCs/>
       <w:kern w:val="0"/>
-      <w:sz w:val="36"/>
+      <w:sz w:val="30"/>
       <w:szCs w:val="36"/>
     </w:rPr>
   </w:style>
@@ -2010,7 +2237,7 @@
     <w:name w:val="标题 3 字符"/>
     <w:basedOn w:val="a2"/>
     <w:link w:val="3"/>
-    <w:rsid w:val="000F0275"/>
+    <w:rsid w:val="002753CE"/>
     <w:rPr>
       <w:rFonts w:ascii="等线" w:eastAsia="等线" w:hAnsi="等线" w:cs="宋体"/>
       <w:b/>

</xml_diff>